<commit_message>
new Function in create Protokol.docx
</commit_message>
<xml_diff>
--- a/Protokol.docx
+++ b/Protokol.docx
@@ -247,7 +247,7 @@
     </w:p>
     <w:p>
       <w:pPr>
-        <w:pStyle w:val="ab"/>
+        <w:pStyle w:val="Title"/>
         <w:spacing w:after="120" w:line="360" w:lineRule="auto"/>
         <w:rPr>
           <w:szCs w:val="24"/>
@@ -326,23 +326,13 @@
                 <w:lang w:val="ru-RU"/>
               </w:rPr>
             </w:pPr>
-            <w:proofErr w:type="spellStart"/>
             <w:r>
               <w:rPr>
                 <w:sz w:val="24"/>
                 <w:szCs w:val="24"/>
                 <w:lang w:val="ru-RU"/>
               </w:rPr>
-              <w:t>Изпитван</w:t>
-            </w:r>
-            <w:proofErr w:type="spellEnd"/>
-            <w:r>
-              <w:rPr>
-                <w:sz w:val="24"/>
-                <w:szCs w:val="24"/>
-                <w:lang w:val="ru-RU"/>
-              </w:rPr>
-              <w:t xml:space="preserve"> продукт</w:t>
+              <w:t>Изпитван продукт</w:t>
             </w:r>
           </w:p>
         </w:tc>
@@ -368,7 +358,6 @@
               </w:rPr>
               <w:t>$$izpitvan_produkt$$</w:t>
             </w:r>
-            <w:proofErr w:type="spellEnd"/>
           </w:p>
         </w:tc>
       </w:tr>
@@ -521,7 +510,7 @@
           </w:tcPr>
           <w:p>
             <w:pPr>
-              <w:pStyle w:val="ac"/>
+              <w:pStyle w:val="Subtitle"/>
               <w:jc w:val="left"/>
               <w:rPr>
                 <w:rFonts w:ascii="Times New Roman" w:hAnsi="Times New Roman" w:cs="Times New Roman"/>
@@ -546,17 +535,7 @@
                 <w:szCs w:val="22"/>
                 <w:lang w:val="bg-BG"/>
               </w:rPr>
-              <w:t>г</w:t>
-            </w:r>
-            <w:proofErr w:type="spellEnd"/>
-            <w:r>
-              <w:rPr>
-                <w:rFonts w:ascii="Times New Roman" w:hAnsi="Times New Roman" w:cs="Times New Roman"/>
-                <w:sz w:val="22"/>
-                <w:szCs w:val="22"/>
-                <w:lang w:val="bg-BG"/>
-              </w:rPr>
-              <w:t>.</w:t>
+              <w:t>г.</w:t>
             </w:r>
           </w:p>
         </w:tc>
@@ -613,7 +592,6 @@
               </w:rPr>
               <w:t>$$description_sample_group$$</w:t>
             </w:r>
-            <w:proofErr w:type="spellEnd"/>
             <w:r>
               <w:rPr>
                 <w:sz w:val="22"/>
@@ -640,7 +618,6 @@
               </w:rPr>
               <w:t>$$description_sample$$</w:t>
             </w:r>
-            <w:proofErr w:type="spellEnd"/>
           </w:p>
         </w:tc>
       </w:tr>
@@ -695,82 +672,9 @@
                 <w:szCs w:val="22"/>
                 <w:lang w:val="bg-BG"/>
               </w:rPr>
-              <w:t>Оп</w:t>
-            </w:r>
-            <w:r>
-              <w:rPr>
-                <w:sz w:val="22"/>
-                <w:szCs w:val="22"/>
-                <w:lang w:val="bg-BG"/>
-              </w:rPr>
-              <w:t>ределяне на съдържанието на алфа</w:t>
-            </w:r>
-            <w:r>
-              <w:rPr>
-                <w:sz w:val="22"/>
-                <w:szCs w:val="22"/>
-                <w:lang w:val="bg-BG"/>
-              </w:rPr>
-              <w:t xml:space="preserve">-излъчващи </w:t>
-            </w:r>
-            <w:proofErr w:type="spellStart"/>
-            <w:r>
-              <w:rPr>
-                <w:sz w:val="22"/>
-                <w:szCs w:val="22"/>
-                <w:lang w:val="bg-BG"/>
-              </w:rPr>
-              <w:t>радионуклиди</w:t>
+              <w:t>$$metody$$</w:t>
             </w:r>
             <w:proofErr w:type="spellEnd"/>
-            <w:r>
-              <w:rPr>
-                <w:sz w:val="22"/>
-                <w:szCs w:val="22"/>
-                <w:lang w:val="bg-BG"/>
-              </w:rPr>
-              <w:t xml:space="preserve"> в различни матрици</w:t>
-            </w:r>
-            <w:r>
-              <w:rPr>
-                <w:sz w:val="22"/>
-                <w:szCs w:val="22"/>
-                <w:lang w:val="bg-BG"/>
-              </w:rPr>
-              <w:t xml:space="preserve">, </w:t>
-            </w:r>
-            <w:r>
-              <w:rPr>
-                <w:sz w:val="22"/>
-                <w:szCs w:val="22"/>
-                <w:lang w:val="bg-BG"/>
-              </w:rPr>
-              <w:t>M.</w:t>
-            </w:r>
-            <w:r>
-              <w:rPr>
-                <w:sz w:val="22"/>
-                <w:szCs w:val="22"/>
-                <w:lang w:val="bg-BG"/>
-              </w:rPr>
-              <w:t>ЛИ-РХ-08</w:t>
-            </w:r>
-            <w:r>
-              <w:rPr>
-                <w:sz w:val="22"/>
-                <w:szCs w:val="22"/>
-                <w:lang w:val="bg-BG"/>
-              </w:rPr>
-              <w:t>, Редакция 02</w:t>
-            </w:r>
-            <w:r>
-              <w:rPr>
-                <w:sz w:val="22"/>
-                <w:szCs w:val="22"/>
-                <w:lang w:val="bg-BG"/>
-              </w:rPr>
-              <w:t>/2014</w:t>
-            </w:r>
           </w:p>
         </w:tc>
       </w:tr>
@@ -812,7 +716,7 @@
           </w:tcPr>
           <w:p>
             <w:pPr>
-              <w:pStyle w:val="4"/>
+              <w:pStyle w:val="Heading4"/>
               <w:jc w:val="left"/>
               <w:rPr>
                 <w:rFonts w:ascii="Times New Roman" w:hAnsi="Times New Roman"/>
@@ -830,7 +734,6 @@
               </w:rPr>
               <w:t>$$date_time_request$$</w:t>
             </w:r>
-            <w:proofErr w:type="spellEnd"/>
           </w:p>
         </w:tc>
       </w:tr>
@@ -972,7 +875,7 @@
     </w:tbl>
     <w:p>
       <w:pPr>
-        <w:pStyle w:val="ac"/>
+        <w:pStyle w:val="Subtitle"/>
         <w:rPr>
           <w:rFonts w:ascii="Times New Roman" w:hAnsi="Times New Roman" w:cs="Times New Roman"/>
           <w:sz w:val="22"/>
@@ -1041,21 +944,7 @@
         <w:rPr>
           <w:lang w:val="ru-RU"/>
         </w:rPr>
-        <w:t>(</w:t>
-      </w:r>
-      <w:proofErr w:type="spellStart"/>
-      <w:r>
-        <w:rPr>
-          <w:lang w:val="ru-RU"/>
-        </w:rPr>
-        <w:t>име</w:t>
-      </w:r>
-      <w:proofErr w:type="spellEnd"/>
-      <w:r>
-        <w:rPr>
-          <w:lang w:val="ru-RU"/>
-        </w:rPr>
-        <w:t xml:space="preserve">, </w:t>
+        <w:t xml:space="preserve">(име, </w:t>
       </w:r>
       <w:r>
         <w:rPr>
@@ -1102,7 +991,7 @@
     </w:p>
     <w:p>
       <w:pPr>
-        <w:pStyle w:val="ab"/>
+        <w:pStyle w:val="Title"/>
         <w:widowControl w:val="0"/>
         <w:ind w:firstLine="851"/>
         <w:jc w:val="both"/>
@@ -1125,72 +1014,70 @@
           <w:szCs w:val="24"/>
           <w:lang w:val="en-US"/>
         </w:rPr>
+        <w:t xml:space="preserve">  </w:t>
+      </w:r>
+      <w:r>
+        <w:rPr>
+          <w:b w:val="0"/>
+          <w:szCs w:val="24"/>
+        </w:rPr>
+        <w:t>$$</w:t>
+      </w:r>
+      <w:proofErr w:type="spellStart"/>
+      <w:r>
+        <w:rPr>
+          <w:b w:val="0"/>
+          <w:szCs w:val="24"/>
+        </w:rPr>
+        <w:t>request_code$$</w:t>
+      </w:r>
+      <w:proofErr w:type="spellEnd"/>
+      <w:r>
+        <w:rPr>
+          <w:b w:val="0"/>
+          <w:szCs w:val="24"/>
+        </w:rPr>
+        <w:t xml:space="preserve"> / $$</w:t>
+      </w:r>
+      <w:proofErr w:type="spellStart"/>
+      <w:r>
+        <w:rPr>
+          <w:b w:val="0"/>
+          <w:szCs w:val="24"/>
+        </w:rPr>
+        <w:t>request_date$$</w:t>
+      </w:r>
+      <w:proofErr w:type="spellEnd"/>
+      <w:r>
+        <w:rPr>
+          <w:b w:val="0"/>
+          <w:szCs w:val="24"/>
+        </w:rPr>
         <w:t xml:space="preserve"> </w:t>
       </w:r>
-      <w:bookmarkStart w:id="0" w:name="_GoBack"/>
-      <w:bookmarkEnd w:id="0"/>
       <w:r>
         <w:rPr>
           <w:b w:val="0"/>
           <w:szCs w:val="24"/>
-          <w:lang w:val="en-US"/>
-        </w:rPr>
-        <w:t xml:space="preserve"> </w:t>
+        </w:rPr>
+        <w:t>г</w:t>
       </w:r>
       <w:r>
         <w:rPr>
           <w:b w:val="0"/>
           <w:szCs w:val="24"/>
         </w:rPr>
-        <w:t>$$request_code$$</w:t>
-      </w:r>
-      <w:proofErr w:type="spellEnd"/>
-      <w:r>
-        <w:rPr>
-          <w:b w:val="0"/>
-          <w:szCs w:val="24"/>
-        </w:rPr>
-        <w:t xml:space="preserve"> / </w:t>
-      </w:r>
-      <w:proofErr w:type="spellStart"/>
-      <w:r>
-        <w:rPr>
-          <w:b w:val="0"/>
-          <w:szCs w:val="24"/>
-        </w:rPr>
-        <w:t>$$request_date$$</w:t>
-      </w:r>
-      <w:proofErr w:type="spellEnd"/>
-      <w:r>
-        <w:rPr>
-          <w:b w:val="0"/>
-          <w:szCs w:val="24"/>
-        </w:rPr>
-        <w:t xml:space="preserve"> </w:t>
-      </w:r>
-      <w:r>
-        <w:rPr>
-          <w:b w:val="0"/>
-          <w:szCs w:val="24"/>
-        </w:rPr>
-        <w:t>г</w:t>
-      </w:r>
-      <w:r>
-        <w:rPr>
-          <w:b w:val="0"/>
-          <w:szCs w:val="24"/>
-        </w:rPr>
         <w:t>.</w:t>
       </w:r>
     </w:p>
     <w:p>
       <w:pPr>
-        <w:pStyle w:val="ab"/>
+        <w:pStyle w:val="Title"/>
       </w:pPr>
     </w:p>
     <w:p>
       <w:pPr>
-        <w:pStyle w:val="ab"/>
+        <w:pStyle w:val="Title"/>
       </w:pPr>
       <w:r>
         <w:t>РЕЗУЛТАТИ ОТ ИЗПИТВАНЕТО</w:t>
@@ -1198,7 +1085,7 @@
     </w:p>
     <w:p>
       <w:pPr>
-        <w:pStyle w:val="ac"/>
+        <w:pStyle w:val="Subtitle"/>
         <w:rPr>
           <w:lang w:val="bg-BG"/>
         </w:rPr>
@@ -1626,7 +1513,7 @@
           </w:tcPr>
           <w:p>
             <w:pPr>
-              <w:pStyle w:val="a6"/>
+              <w:pStyle w:val="List"/>
               <w:jc w:val="center"/>
               <w:rPr>
                 <w:sz w:val="22"/>
@@ -1643,7 +1530,7 @@
           </w:tcPr>
           <w:p>
             <w:pPr>
-              <w:pStyle w:val="a6"/>
+              <w:pStyle w:val="List"/>
               <w:jc w:val="center"/>
               <w:rPr>
                 <w:rFonts w:cs="Times New Roman"/>
@@ -1695,7 +1582,7 @@
           </w:tcPr>
           <w:p>
             <w:pPr>
-              <w:pStyle w:val="a6"/>
+              <w:pStyle w:val="List"/>
               <w:jc w:val="center"/>
               <w:rPr>
                 <w:sz w:val="22"/>
@@ -1709,7 +1596,6 @@
               </w:rPr>
               <w:t>$$sample_code$$</w:t>
             </w:r>
-            <w:proofErr w:type="spellEnd"/>
           </w:p>
         </w:tc>
         <w:tc>
@@ -1720,7 +1606,7 @@
           </w:tcPr>
           <w:p>
             <w:pPr>
-              <w:pStyle w:val="a6"/>
+              <w:pStyle w:val="List"/>
               <w:jc w:val="center"/>
               <w:rPr>
                 <w:rFonts w:cs="Times New Roman"/>
@@ -1736,7 +1622,6 @@
               </w:rPr>
               <w:t>$$sample_metod$$</w:t>
             </w:r>
-            <w:proofErr w:type="spellEnd"/>
           </w:p>
         </w:tc>
         <w:tc>
@@ -1783,7 +1668,7 @@
           </w:tcPr>
           <w:p>
             <w:pPr>
-              <w:pStyle w:val="a6"/>
+              <w:pStyle w:val="List"/>
               <w:jc w:val="center"/>
               <w:rPr>
                 <w:rFonts w:cs="Times New Roman"/>
@@ -1864,7 +1749,7 @@
           </w:tcPr>
           <w:p>
             <w:pPr>
-              <w:pStyle w:val="a6"/>
+              <w:pStyle w:val="List"/>
               <w:jc w:val="center"/>
               <w:rPr>
                 <w:rFonts w:cs="Times New Roman"/>
@@ -1888,7 +1773,7 @@
     </w:tbl>
     <w:p>
       <w:pPr>
-        <w:pStyle w:val="a4"/>
+        <w:pStyle w:val="BodyText"/>
         <w:ind w:firstLine="720"/>
         <w:rPr>
           <w:sz w:val="22"/>
@@ -1907,7 +1792,7 @@
     </w:p>
     <w:p>
       <w:pPr>
-        <w:pStyle w:val="a4"/>
+        <w:pStyle w:val="BodyText"/>
         <w:ind w:firstLine="720"/>
         <w:rPr>
           <w:sz w:val="22"/>
@@ -2002,7 +1887,7 @@
     </w:p>
     <w:p>
       <w:pPr>
-        <w:pStyle w:val="a4"/>
+        <w:pStyle w:val="BodyText"/>
         <w:rPr>
           <w:sz w:val="16"/>
           <w:szCs w:val="16"/>
@@ -2012,7 +1897,7 @@
     </w:p>
     <w:p>
       <w:pPr>
-        <w:pStyle w:val="a4"/>
+        <w:pStyle w:val="BodyText"/>
         <w:ind w:firstLine="720"/>
         <w:rPr>
           <w:sz w:val="22"/>
@@ -2045,7 +1930,7 @@
     </w:p>
     <w:p>
       <w:pPr>
-        <w:pStyle w:val="a4"/>
+        <w:pStyle w:val="BodyText"/>
         <w:ind w:firstLine="720"/>
         <w:rPr>
           <w:sz w:val="22"/>
@@ -2062,7 +1947,7 @@
     </w:p>
     <w:p>
       <w:pPr>
-        <w:pStyle w:val="a4"/>
+        <w:pStyle w:val="BodyText"/>
         <w:ind w:firstLine="720"/>
         <w:rPr>
           <w:sz w:val="22"/>
@@ -2072,7 +1957,7 @@
     </w:p>
     <w:p>
       <w:pPr>
-        <w:pStyle w:val="a4"/>
+        <w:pStyle w:val="BodyText"/>
         <w:ind w:firstLine="720"/>
         <w:rPr>
           <w:sz w:val="22"/>
@@ -2270,35 +2155,7 @@
         <w:rPr>
           <w:lang w:val="ru-RU"/>
         </w:rPr>
-        <w:t>(</w:t>
-      </w:r>
-      <w:proofErr w:type="spellStart"/>
-      <w:r>
-        <w:rPr>
-          <w:lang w:val="ru-RU"/>
-        </w:rPr>
-        <w:t>име</w:t>
-      </w:r>
-      <w:proofErr w:type="spellEnd"/>
-      <w:r>
-        <w:rPr>
-          <w:lang w:val="ru-RU"/>
-        </w:rPr>
-        <w:t xml:space="preserve">, фамилия, </w:t>
-      </w:r>
-      <w:proofErr w:type="spellStart"/>
-      <w:r>
-        <w:rPr>
-          <w:lang w:val="ru-RU"/>
-        </w:rPr>
-        <w:t>подпис</w:t>
-      </w:r>
-      <w:proofErr w:type="spellEnd"/>
-      <w:r>
-        <w:rPr>
-          <w:lang w:val="ru-RU"/>
-        </w:rPr>
-        <w:t>)</w:t>
+        <w:t>(име, фамилия, подпис)</w:t>
       </w:r>
     </w:p>
     <w:p>
@@ -2353,7 +2210,7 @@
 <w:ftr xmlns:wpc="http://schemas.microsoft.com/office/word/2010/wordprocessingCanvas" xmlns:mc="http://schemas.openxmlformats.org/markup-compatibility/2006" xmlns:o="urn:schemas-microsoft-com:office:office" xmlns:r="http://schemas.openxmlformats.org/officeDocument/2006/relationships" xmlns:m="http://schemas.openxmlformats.org/officeDocument/2006/math" xmlns:v="urn:schemas-microsoft-com:vml" xmlns:wp14="http://schemas.microsoft.com/office/word/2010/wordprocessingDrawing" xmlns:wp="http://schemas.openxmlformats.org/drawingml/2006/wordprocessingDrawing" xmlns:w10="urn:schemas-microsoft-com:office:word" xmlns:w="http://schemas.openxmlformats.org/wordprocessingml/2006/main" xmlns:w14="http://schemas.microsoft.com/office/word/2010/wordml" xmlns:wpg="http://schemas.microsoft.com/office/word/2010/wordprocessingGroup" xmlns:wpi="http://schemas.microsoft.com/office/word/2010/wordprocessingInk" xmlns:wne="http://schemas.microsoft.com/office/word/2006/wordml" xmlns:wps="http://schemas.microsoft.com/office/word/2010/wordprocessingShape" mc:Ignorable="w14 wp14">
   <w:p>
     <w:pPr>
-      <w:pStyle w:val="a9"/>
+      <w:pStyle w:val="Footer"/>
       <w:rPr>
         <w:lang w:val="en-US"/>
       </w:rPr>
@@ -2361,7 +2218,7 @@
   </w:p>
   <w:p>
     <w:pPr>
-      <w:pStyle w:val="a9"/>
+      <w:pStyle w:val="Footer"/>
       <w:rPr>
         <w:lang w:val="bg-BG"/>
       </w:rPr>
@@ -2389,7 +2246,7 @@
     </w:r>
     <w:r>
       <w:rPr>
-        <w:rStyle w:val="a3"/>
+        <w:rStyle w:val="PageNumber"/>
         <w:b/>
         <w:sz w:val="22"/>
         <w:szCs w:val="22"/>
@@ -2398,7 +2255,7 @@
     </w:r>
     <w:r>
       <w:rPr>
-        <w:rStyle w:val="a3"/>
+        <w:rStyle w:val="PageNumber"/>
         <w:b/>
         <w:sz w:val="22"/>
         <w:szCs w:val="22"/>
@@ -2407,7 +2264,7 @@
     </w:r>
     <w:r>
       <w:rPr>
-        <w:rStyle w:val="a3"/>
+        <w:rStyle w:val="PageNumber"/>
         <w:b/>
         <w:sz w:val="22"/>
         <w:szCs w:val="22"/>
@@ -2416,7 +2273,7 @@
     </w:r>
     <w:r>
       <w:rPr>
-        <w:rStyle w:val="a3"/>
+        <w:rStyle w:val="PageNumber"/>
         <w:b/>
         <w:noProof/>
         <w:sz w:val="22"/>
@@ -2426,7 +2283,7 @@
     </w:r>
     <w:r>
       <w:rPr>
-        <w:rStyle w:val="a3"/>
+        <w:rStyle w:val="PageNumber"/>
         <w:b/>
         <w:sz w:val="22"/>
         <w:szCs w:val="22"/>
@@ -2458,28 +2315,28 @@
     </w:r>
     <w:r>
       <w:rPr>
-        <w:rStyle w:val="a3"/>
+        <w:rStyle w:val="PageNumber"/>
         <w:b/>
       </w:rPr>
       <w:fldChar w:fldCharType="begin"/>
     </w:r>
     <w:r>
       <w:rPr>
-        <w:rStyle w:val="a3"/>
+        <w:rStyle w:val="PageNumber"/>
         <w:b/>
       </w:rPr>
       <w:instrText xml:space="preserve"> NUMPAGES </w:instrText>
     </w:r>
     <w:r>
       <w:rPr>
-        <w:rStyle w:val="a3"/>
+        <w:rStyle w:val="PageNumber"/>
         <w:b/>
       </w:rPr>
       <w:fldChar w:fldCharType="separate"/>
     </w:r>
     <w:r>
       <w:rPr>
-        <w:rStyle w:val="a3"/>
+        <w:rStyle w:val="PageNumber"/>
         <w:b/>
         <w:noProof/>
       </w:rPr>
@@ -2487,7 +2344,7 @@
     </w:r>
     <w:r>
       <w:rPr>
-        <w:rStyle w:val="a3"/>
+        <w:rStyle w:val="PageNumber"/>
         <w:b/>
       </w:rPr>
       <w:fldChar w:fldCharType="end"/>
@@ -2515,7 +2372,7 @@
     </w:r>
     <w:r>
       <w:rPr>
-        <w:rStyle w:val="a3"/>
+        <w:rStyle w:val="PageNumber"/>
         <w:b/>
         <w:sz w:val="22"/>
         <w:szCs w:val="22"/>
@@ -2524,7 +2381,7 @@
     </w:r>
     <w:r>
       <w:rPr>
-        <w:rStyle w:val="a3"/>
+        <w:rStyle w:val="PageNumber"/>
         <w:b/>
         <w:sz w:val="22"/>
         <w:szCs w:val="22"/>
@@ -2533,7 +2390,7 @@
     </w:r>
     <w:r>
       <w:rPr>
-        <w:rStyle w:val="a3"/>
+        <w:rStyle w:val="PageNumber"/>
         <w:b/>
         <w:sz w:val="22"/>
         <w:szCs w:val="22"/>
@@ -2542,7 +2399,7 @@
     </w:r>
     <w:r>
       <w:rPr>
-        <w:rStyle w:val="a3"/>
+        <w:rStyle w:val="PageNumber"/>
         <w:b/>
         <w:noProof/>
         <w:sz w:val="22"/>
@@ -2552,7 +2409,7 @@
     </w:r>
     <w:r>
       <w:rPr>
-        <w:rStyle w:val="a3"/>
+        <w:rStyle w:val="PageNumber"/>
         <w:b/>
         <w:sz w:val="22"/>
         <w:szCs w:val="22"/>
@@ -2584,28 +2441,28 @@
     </w:r>
     <w:r>
       <w:rPr>
-        <w:rStyle w:val="a3"/>
+        <w:rStyle w:val="PageNumber"/>
         <w:b/>
       </w:rPr>
       <w:fldChar w:fldCharType="begin"/>
     </w:r>
     <w:r>
       <w:rPr>
-        <w:rStyle w:val="a3"/>
+        <w:rStyle w:val="PageNumber"/>
         <w:b/>
       </w:rPr>
       <w:instrText xml:space="preserve"> NUMPAGES </w:instrText>
     </w:r>
     <w:r>
       <w:rPr>
-        <w:rStyle w:val="a3"/>
+        <w:rStyle w:val="PageNumber"/>
         <w:b/>
       </w:rPr>
       <w:fldChar w:fldCharType="separate"/>
     </w:r>
     <w:r>
       <w:rPr>
-        <w:rStyle w:val="a3"/>
+        <w:rStyle w:val="PageNumber"/>
         <w:b/>
         <w:noProof/>
       </w:rPr>
@@ -2613,7 +2470,7 @@
     </w:r>
     <w:r>
       <w:rPr>
-        <w:rStyle w:val="a3"/>
+        <w:rStyle w:val="PageNumber"/>
         <w:b/>
       </w:rPr>
       <w:fldChar w:fldCharType="end"/>
@@ -2645,7 +2502,7 @@
 <w:hdr xmlns:wpc="http://schemas.microsoft.com/office/word/2010/wordprocessingCanvas" xmlns:mc="http://schemas.openxmlformats.org/markup-compatibility/2006" xmlns:o="urn:schemas-microsoft-com:office:office" xmlns:r="http://schemas.openxmlformats.org/officeDocument/2006/relationships" xmlns:m="http://schemas.openxmlformats.org/officeDocument/2006/math" xmlns:v="urn:schemas-microsoft-com:vml" xmlns:wp14="http://schemas.microsoft.com/office/word/2010/wordprocessingDrawing" xmlns:wp="http://schemas.openxmlformats.org/drawingml/2006/wordprocessingDrawing" xmlns:w10="urn:schemas-microsoft-com:office:word" xmlns:w="http://schemas.openxmlformats.org/wordprocessingml/2006/main" xmlns:w14="http://schemas.microsoft.com/office/word/2010/wordml" xmlns:wpg="http://schemas.microsoft.com/office/word/2010/wordprocessingGroup" xmlns:wpi="http://schemas.microsoft.com/office/word/2010/wordprocessingInk" xmlns:wne="http://schemas.microsoft.com/office/word/2006/wordml" xmlns:wps="http://schemas.microsoft.com/office/word/2010/wordprocessingShape" mc:Ignorable="w14 wp14">
   <w:p>
     <w:pPr>
-      <w:pStyle w:val="a7"/>
+      <w:pStyle w:val="Header"/>
       <w:rPr>
         <w:lang w:val="ru-RU"/>
       </w:rPr>
@@ -2653,7 +2510,7 @@
   </w:p>
   <w:p>
     <w:pPr>
-      <w:pStyle w:val="a7"/>
+      <w:pStyle w:val="Header"/>
       <w:rPr>
         <w:lang w:val="bg-BG"/>
       </w:rPr>
@@ -2666,7 +2523,7 @@
 <w:hdr xmlns:wpc="http://schemas.microsoft.com/office/word/2010/wordprocessingCanvas" xmlns:mc="http://schemas.openxmlformats.org/markup-compatibility/2006" xmlns:o="urn:schemas-microsoft-com:office:office" xmlns:r="http://schemas.openxmlformats.org/officeDocument/2006/relationships" xmlns:m="http://schemas.openxmlformats.org/officeDocument/2006/math" xmlns:v="urn:schemas-microsoft-com:vml" xmlns:wp14="http://schemas.microsoft.com/office/word/2010/wordprocessingDrawing" xmlns:wp="http://schemas.openxmlformats.org/drawingml/2006/wordprocessingDrawing" xmlns:w10="urn:schemas-microsoft-com:office:word" xmlns:w="http://schemas.openxmlformats.org/wordprocessingml/2006/main" xmlns:w14="http://schemas.microsoft.com/office/word/2010/wordml" xmlns:wpg="http://schemas.microsoft.com/office/word/2010/wordprocessingGroup" xmlns:wpi="http://schemas.microsoft.com/office/word/2010/wordprocessingInk" xmlns:wne="http://schemas.microsoft.com/office/word/2006/wordml" xmlns:wps="http://schemas.microsoft.com/office/word/2010/wordprocessingShape" mc:Ignorable="w14 wp14">
   <w:p>
     <w:pPr>
-      <w:pStyle w:val="2"/>
+      <w:pStyle w:val="Heading2"/>
       <w:rPr>
         <w:sz w:val="28"/>
         <w:szCs w:val="28"/>
@@ -2682,7 +2539,7 @@
   </w:p>
   <w:p>
     <w:pPr>
-      <w:pStyle w:val="a7"/>
+      <w:pStyle w:val="Header"/>
       <w:jc w:val="center"/>
       <w:rPr>
         <w:b/>
@@ -2694,7 +2551,7 @@
   </w:p>
   <w:p>
     <w:pPr>
-      <w:pStyle w:val="a7"/>
+      <w:pStyle w:val="Header"/>
       <w:jc w:val="center"/>
       <w:rPr>
         <w:b/>
@@ -2706,7 +2563,7 @@
   </w:p>
   <w:p>
     <w:pPr>
-      <w:pStyle w:val="a7"/>
+      <w:pStyle w:val="Header"/>
       <w:jc w:val="center"/>
       <w:rPr>
         <w:b/>
@@ -2727,7 +2584,7 @@
   </w:p>
   <w:p>
     <w:pPr>
-      <w:pStyle w:val="a7"/>
+      <w:pStyle w:val="Header"/>
       <w:jc w:val="center"/>
       <w:rPr>
         <w:b/>
@@ -2757,7 +2614,7 @@
   </w:p>
   <w:p>
     <w:pPr>
-      <w:pStyle w:val="a7"/>
+      <w:pStyle w:val="Header"/>
       <w:jc w:val="center"/>
       <w:rPr>
         <w:b/>
@@ -2778,7 +2635,7 @@
   </w:p>
   <w:p>
     <w:pPr>
-      <w:pStyle w:val="a7"/>
+      <w:pStyle w:val="Header"/>
       <w:jc w:val="center"/>
       <w:rPr>
         <w:b/>
@@ -2799,7 +2656,7 @@
   </w:p>
   <w:p>
     <w:pPr>
-      <w:pStyle w:val="a7"/>
+      <w:pStyle w:val="Header"/>
       <w:jc w:val="center"/>
       <w:rPr>
         <w:b/>
@@ -2834,7 +2691,7 @@
 <w:hdr xmlns:wpc="http://schemas.microsoft.com/office/word/2010/wordprocessingCanvas" xmlns:mc="http://schemas.openxmlformats.org/markup-compatibility/2006" xmlns:o="urn:schemas-microsoft-com:office:office" xmlns:r="http://schemas.openxmlformats.org/officeDocument/2006/relationships" xmlns:m="http://schemas.openxmlformats.org/officeDocument/2006/math" xmlns:v="urn:schemas-microsoft-com:vml" xmlns:wp14="http://schemas.microsoft.com/office/word/2010/wordprocessingDrawing" xmlns:wp="http://schemas.openxmlformats.org/drawingml/2006/wordprocessingDrawing" xmlns:w10="urn:schemas-microsoft-com:office:word" xmlns:w="http://schemas.openxmlformats.org/wordprocessingml/2006/main" xmlns:w14="http://schemas.microsoft.com/office/word/2010/wordml" xmlns:wpg="http://schemas.microsoft.com/office/word/2010/wordprocessingGroup" xmlns:wpi="http://schemas.microsoft.com/office/word/2010/wordprocessingInk" xmlns:wne="http://schemas.microsoft.com/office/word/2006/wordml" xmlns:wps="http://schemas.microsoft.com/office/word/2010/wordprocessingShape" mc:Ignorable="w14 wp14">
   <w:p>
     <w:pPr>
-      <w:pStyle w:val="a7"/>
+      <w:pStyle w:val="Header"/>
       <w:rPr>
         <w:lang w:val="ru-RU"/>
       </w:rPr>
@@ -3004,7 +2861,7 @@
     <w:lsdException w:name="Bibliography" w:uiPriority="37"/>
     <w:lsdException w:name="TOC Heading" w:uiPriority="39" w:qFormat="1"/>
   </w:latentStyles>
-  <w:style w:type="paragraph" w:default="1" w:styleId="a">
+  <w:style w:type="paragraph" w:default="1" w:styleId="Normal">
     <w:name w:val="Normal"/>
     <w:qFormat/>
     <w:rsid w:val="0072424B"/>
@@ -3019,11 +2876,11 @@
       <w:lang w:val="en-AU" w:eastAsia="ar-SA"/>
     </w:rPr>
   </w:style>
-  <w:style w:type="paragraph" w:styleId="2">
+  <w:style w:type="paragraph" w:styleId="Heading2">
     <w:name w:val="heading 2"/>
-    <w:basedOn w:val="a"/>
-    <w:next w:val="a"/>
-    <w:link w:val="20"/>
+    <w:basedOn w:val="Normal"/>
+    <w:next w:val="Normal"/>
+    <w:link w:val="Heading2Char"/>
     <w:qFormat/>
     <w:rsid w:val="0072424B"/>
     <w:pPr>
@@ -3036,11 +2893,11 @@
       <w:lang w:val="bg-BG"/>
     </w:rPr>
   </w:style>
-  <w:style w:type="paragraph" w:styleId="4">
+  <w:style w:type="paragraph" w:styleId="Heading4">
     <w:name w:val="heading 4"/>
-    <w:basedOn w:val="a"/>
-    <w:next w:val="a"/>
-    <w:link w:val="40"/>
+    <w:basedOn w:val="Normal"/>
+    <w:next w:val="Normal"/>
+    <w:link w:val="Heading4Char"/>
     <w:qFormat/>
     <w:rsid w:val="0072424B"/>
     <w:pPr>
@@ -3054,13 +2911,13 @@
       <w:lang w:val="bg-BG"/>
     </w:rPr>
   </w:style>
-  <w:style w:type="character" w:default="1" w:styleId="a0">
+  <w:style w:type="character" w:default="1" w:styleId="DefaultParagraphFont">
     <w:name w:val="Default Paragraph Font"/>
     <w:uiPriority w:val="1"/>
     <w:semiHidden/>
     <w:unhideWhenUsed/>
   </w:style>
-  <w:style w:type="table" w:default="1" w:styleId="a1">
+  <w:style w:type="table" w:default="1" w:styleId="TableNormal">
     <w:name w:val="Normal Table"/>
     <w:uiPriority w:val="99"/>
     <w:semiHidden/>
@@ -3075,16 +2932,16 @@
       </w:tblCellMar>
     </w:tblPr>
   </w:style>
-  <w:style w:type="numbering" w:default="1" w:styleId="a2">
+  <w:style w:type="numbering" w:default="1" w:styleId="NoList">
     <w:name w:val="No List"/>
     <w:uiPriority w:val="99"/>
     <w:semiHidden/>
     <w:unhideWhenUsed/>
   </w:style>
-  <w:style w:type="character" w:customStyle="1" w:styleId="20">
-    <w:name w:val="Заглавие 2 Знак"/>
-    <w:basedOn w:val="a0"/>
-    <w:link w:val="2"/>
+  <w:style w:type="character" w:customStyle="1" w:styleId="Heading2Char">
+    <w:name w:val="Heading 2 Char"/>
+    <w:basedOn w:val="DefaultParagraphFont"/>
+    <w:link w:val="Heading2"/>
     <w:rsid w:val="0072424B"/>
     <w:rPr>
       <w:rFonts w:ascii="Times New Roman" w:eastAsia="Times New Roman" w:hAnsi="Times New Roman" w:cs="Times New Roman"/>
@@ -3094,10 +2951,10 @@
       <w:lang w:val="bg-BG" w:eastAsia="ar-SA"/>
     </w:rPr>
   </w:style>
-  <w:style w:type="character" w:customStyle="1" w:styleId="40">
-    <w:name w:val="Заглавие 4 Знак"/>
-    <w:basedOn w:val="a0"/>
-    <w:link w:val="4"/>
+  <w:style w:type="character" w:customStyle="1" w:styleId="Heading4Char">
+    <w:name w:val="Heading 4 Char"/>
+    <w:basedOn w:val="DefaultParagraphFont"/>
+    <w:link w:val="Heading4"/>
     <w:rsid w:val="0072424B"/>
     <w:rPr>
       <w:rFonts w:ascii="Arial" w:eastAsia="Times New Roman" w:hAnsi="Arial" w:cs="Times New Roman"/>
@@ -3107,15 +2964,15 @@
       <w:lang w:val="bg-BG" w:eastAsia="ar-SA"/>
     </w:rPr>
   </w:style>
-  <w:style w:type="character" w:styleId="a3">
+  <w:style w:type="character" w:styleId="PageNumber">
     <w:name w:val="page number"/>
-    <w:basedOn w:val="a0"/>
+    <w:basedOn w:val="DefaultParagraphFont"/>
     <w:rsid w:val="0072424B"/>
   </w:style>
-  <w:style w:type="paragraph" w:styleId="a4">
+  <w:style w:type="paragraph" w:styleId="BodyText">
     <w:name w:val="Body Text"/>
-    <w:basedOn w:val="a"/>
-    <w:link w:val="a5"/>
+    <w:basedOn w:val="Normal"/>
+    <w:link w:val="BodyTextChar"/>
     <w:rsid w:val="0072424B"/>
     <w:pPr>
       <w:jc w:val="both"/>
@@ -3125,10 +2982,10 @@
       <w:lang w:val="bg-BG"/>
     </w:rPr>
   </w:style>
-  <w:style w:type="character" w:customStyle="1" w:styleId="a5">
-    <w:name w:val="Основен текст Знак"/>
-    <w:basedOn w:val="a0"/>
-    <w:link w:val="a4"/>
+  <w:style w:type="character" w:customStyle="1" w:styleId="BodyTextChar">
+    <w:name w:val="Body Text Char"/>
+    <w:basedOn w:val="DefaultParagraphFont"/>
+    <w:link w:val="BodyText"/>
     <w:rsid w:val="0072424B"/>
     <w:rPr>
       <w:rFonts w:ascii="Times New Roman" w:eastAsia="Times New Roman" w:hAnsi="Times New Roman" w:cs="Times New Roman"/>
@@ -3137,18 +2994,18 @@
       <w:lang w:val="bg-BG" w:eastAsia="ar-SA"/>
     </w:rPr>
   </w:style>
-  <w:style w:type="paragraph" w:styleId="a6">
+  <w:style w:type="paragraph" w:styleId="List">
     <w:name w:val="List"/>
-    <w:basedOn w:val="a4"/>
+    <w:basedOn w:val="BodyText"/>
     <w:rsid w:val="0072424B"/>
     <w:rPr>
       <w:rFonts w:cs="Lucidasans"/>
     </w:rPr>
   </w:style>
-  <w:style w:type="paragraph" w:styleId="a7">
+  <w:style w:type="paragraph" w:styleId="Header">
     <w:name w:val="header"/>
-    <w:basedOn w:val="a"/>
-    <w:link w:val="a8"/>
+    <w:basedOn w:val="Normal"/>
+    <w:link w:val="HeaderChar"/>
     <w:rsid w:val="0072424B"/>
     <w:pPr>
       <w:tabs>
@@ -3157,10 +3014,10 @@
       </w:tabs>
     </w:pPr>
   </w:style>
-  <w:style w:type="character" w:customStyle="1" w:styleId="a8">
-    <w:name w:val="Горен колонтитул Знак"/>
-    <w:basedOn w:val="a0"/>
-    <w:link w:val="a7"/>
+  <w:style w:type="character" w:customStyle="1" w:styleId="HeaderChar">
+    <w:name w:val="Header Char"/>
+    <w:basedOn w:val="DefaultParagraphFont"/>
+    <w:link w:val="Header"/>
     <w:rsid w:val="0072424B"/>
     <w:rPr>
       <w:rFonts w:ascii="Times New Roman" w:eastAsia="Times New Roman" w:hAnsi="Times New Roman" w:cs="Times New Roman"/>
@@ -3169,10 +3026,10 @@
       <w:lang w:val="en-AU" w:eastAsia="ar-SA"/>
     </w:rPr>
   </w:style>
-  <w:style w:type="paragraph" w:styleId="a9">
+  <w:style w:type="paragraph" w:styleId="Footer">
     <w:name w:val="footer"/>
-    <w:basedOn w:val="a"/>
-    <w:link w:val="aa"/>
+    <w:basedOn w:val="Normal"/>
+    <w:link w:val="FooterChar"/>
     <w:rsid w:val="0072424B"/>
     <w:pPr>
       <w:tabs>
@@ -3181,10 +3038,10 @@
       </w:tabs>
     </w:pPr>
   </w:style>
-  <w:style w:type="character" w:customStyle="1" w:styleId="aa">
-    <w:name w:val="Долен колонтитул Знак"/>
-    <w:basedOn w:val="a0"/>
-    <w:link w:val="a9"/>
+  <w:style w:type="character" w:customStyle="1" w:styleId="FooterChar">
+    <w:name w:val="Footer Char"/>
+    <w:basedOn w:val="DefaultParagraphFont"/>
+    <w:link w:val="Footer"/>
     <w:rsid w:val="0072424B"/>
     <w:rPr>
       <w:rFonts w:ascii="Times New Roman" w:eastAsia="Times New Roman" w:hAnsi="Times New Roman" w:cs="Times New Roman"/>
@@ -3193,11 +3050,11 @@
       <w:lang w:val="en-AU" w:eastAsia="ar-SA"/>
     </w:rPr>
   </w:style>
-  <w:style w:type="paragraph" w:styleId="ab">
+  <w:style w:type="paragraph" w:styleId="Title">
     <w:name w:val="Title"/>
-    <w:basedOn w:val="a"/>
-    <w:next w:val="ac"/>
-    <w:link w:val="ad"/>
+    <w:basedOn w:val="Normal"/>
+    <w:next w:val="Subtitle"/>
+    <w:link w:val="TitleChar"/>
     <w:qFormat/>
     <w:rsid w:val="0072424B"/>
     <w:pPr>
@@ -3210,10 +3067,10 @@
       <w:lang w:val="bg-BG"/>
     </w:rPr>
   </w:style>
-  <w:style w:type="character" w:customStyle="1" w:styleId="ad">
-    <w:name w:val="Заглавие Знак"/>
-    <w:basedOn w:val="a0"/>
-    <w:link w:val="ab"/>
+  <w:style w:type="character" w:customStyle="1" w:styleId="TitleChar">
+    <w:name w:val="Title Char"/>
+    <w:basedOn w:val="DefaultParagraphFont"/>
+    <w:link w:val="Title"/>
     <w:rsid w:val="0072424B"/>
     <w:rPr>
       <w:rFonts w:ascii="Times New Roman" w:eastAsia="Times New Roman" w:hAnsi="Times New Roman" w:cs="Times New Roman"/>
@@ -3224,11 +3081,11 @@
       <w:lang w:val="bg-BG" w:eastAsia="ar-SA"/>
     </w:rPr>
   </w:style>
-  <w:style w:type="paragraph" w:styleId="ac">
+  <w:style w:type="paragraph" w:styleId="Subtitle">
     <w:name w:val="Subtitle"/>
-    <w:basedOn w:val="a"/>
-    <w:next w:val="a4"/>
-    <w:link w:val="ae"/>
+    <w:basedOn w:val="Normal"/>
+    <w:next w:val="BodyText"/>
+    <w:link w:val="SubtitleChar"/>
     <w:qFormat/>
     <w:rsid w:val="0072424B"/>
     <w:pPr>
@@ -3241,10 +3098,10 @@
       <w:szCs w:val="24"/>
     </w:rPr>
   </w:style>
-  <w:style w:type="character" w:customStyle="1" w:styleId="ae">
-    <w:name w:val="Подзаглавие Знак"/>
-    <w:basedOn w:val="a0"/>
-    <w:link w:val="ac"/>
+  <w:style w:type="character" w:customStyle="1" w:styleId="SubtitleChar">
+    <w:name w:val="Subtitle Char"/>
+    <w:basedOn w:val="DefaultParagraphFont"/>
+    <w:link w:val="Subtitle"/>
     <w:rsid w:val="0072424B"/>
     <w:rPr>
       <w:rFonts w:ascii="Arial" w:eastAsia="Times New Roman" w:hAnsi="Arial" w:cs="Arial"/>
@@ -3412,17 +3269,17 @@
     <w:lsdException w:name="Bibliography" w:uiPriority="37"/>
     <w:lsdException w:name="TOC Heading" w:uiPriority="39" w:qFormat="1"/>
   </w:latentStyles>
-  <w:style w:type="paragraph" w:default="1" w:styleId="a">
+  <w:style w:type="paragraph" w:default="1" w:styleId="Normal">
     <w:name w:val="Normal"/>
     <w:qFormat/>
   </w:style>
-  <w:style w:type="character" w:default="1" w:styleId="a0">
+  <w:style w:type="character" w:default="1" w:styleId="DefaultParagraphFont">
     <w:name w:val="Default Paragraph Font"/>
     <w:uiPriority w:val="1"/>
     <w:semiHidden/>
     <w:unhideWhenUsed/>
   </w:style>
-  <w:style w:type="table" w:default="1" w:styleId="a1">
+  <w:style w:type="table" w:default="1" w:styleId="TableNormal">
     <w:name w:val="Normal Table"/>
     <w:uiPriority w:val="99"/>
     <w:semiHidden/>
@@ -3437,7 +3294,7 @@
       </w:tblCellMar>
     </w:tblPr>
   </w:style>
-  <w:style w:type="numbering" w:default="1" w:styleId="a2">
+  <w:style w:type="numbering" w:default="1" w:styleId="NoList">
     <w:name w:val="No List"/>
     <w:uiPriority w:val="99"/>
     <w:semiHidden/>

</xml_diff>